<commit_message>
Add UI designs into SRS v0.3
</commit_message>
<xml_diff>
--- a/docs/1.0 spec/srs/v0.3/Software Requirements Specification.docx
+++ b/docs/1.0 spec/srs/v0.3/Software Requirements Specification.docx
@@ -229,7 +229,7 @@
           <w:r>
             <w:fldChar w:fldCharType="separate"/>
           </w:r>
-          <w:hyperlink w:anchor="_Toc43980533" w:history="1">
+          <w:hyperlink w:anchor="_Toc44001015" w:history="1">
             <w:r>
               <w:rPr>
                 <w:rStyle w:val="Hyperlink"/>
@@ -256,7 +256,7 @@
                 <w:noProof/>
                 <w:webHidden/>
               </w:rPr>
-              <w:instrText xml:space="preserve"> PAGEREF _Toc43980533 \h </w:instrText>
+              <w:instrText xml:space="preserve"> PAGEREF _Toc44001015 \h </w:instrText>
             </w:r>
             <w:r>
               <w:rPr>
@@ -299,7 +299,7 @@
               <w:szCs w:val="22"/>
             </w:rPr>
           </w:pPr>
-          <w:hyperlink w:anchor="_Toc43980534" w:history="1">
+          <w:hyperlink w:anchor="_Toc44001016" w:history="1">
             <w:r>
               <w:rPr>
                 <w:rStyle w:val="Hyperlink"/>
@@ -326,7 +326,7 @@
                 <w:noProof/>
                 <w:webHidden/>
               </w:rPr>
-              <w:instrText xml:space="preserve"> PAGEREF _Toc43980534 \h </w:instrText>
+              <w:instrText xml:space="preserve"> PAGEREF _Toc44001016 \h </w:instrText>
             </w:r>
             <w:r>
               <w:rPr>
@@ -369,7 +369,7 @@
               <w:szCs w:val="22"/>
             </w:rPr>
           </w:pPr>
-          <w:hyperlink w:anchor="_Toc43980535" w:history="1">
+          <w:hyperlink w:anchor="_Toc44001017" w:history="1">
             <w:r>
               <w:rPr>
                 <w:rStyle w:val="Hyperlink"/>
@@ -396,7 +396,7 @@
                 <w:noProof/>
                 <w:webHidden/>
               </w:rPr>
-              <w:instrText xml:space="preserve"> PAGEREF _Toc43980535 \h </w:instrText>
+              <w:instrText xml:space="preserve"> PAGEREF _Toc44001017 \h </w:instrText>
             </w:r>
             <w:r>
               <w:rPr>
@@ -439,7 +439,7 @@
               <w:szCs w:val="22"/>
             </w:rPr>
           </w:pPr>
-          <w:hyperlink w:anchor="_Toc43980536" w:history="1">
+          <w:hyperlink w:anchor="_Toc44001018" w:history="1">
             <w:r>
               <w:rPr>
                 <w:rStyle w:val="Hyperlink"/>
@@ -466,7 +466,7 @@
                 <w:noProof/>
                 <w:webHidden/>
               </w:rPr>
-              <w:instrText xml:space="preserve"> PAGEREF _Toc43980536 \h </w:instrText>
+              <w:instrText xml:space="preserve"> PAGEREF _Toc44001018 \h </w:instrText>
             </w:r>
             <w:r>
               <w:rPr>
@@ -509,7 +509,7 @@
               <w:szCs w:val="22"/>
             </w:rPr>
           </w:pPr>
-          <w:hyperlink w:anchor="_Toc43980537" w:history="1">
+          <w:hyperlink w:anchor="_Toc44001019" w:history="1">
             <w:r>
               <w:rPr>
                 <w:rStyle w:val="Hyperlink"/>
@@ -536,7 +536,7 @@
                 <w:noProof/>
                 <w:webHidden/>
               </w:rPr>
-              <w:instrText xml:space="preserve"> PAGEREF _Toc43980537 \h </w:instrText>
+              <w:instrText xml:space="preserve"> PAGEREF _Toc44001019 \h </w:instrText>
             </w:r>
             <w:r>
               <w:rPr>
@@ -579,7 +579,7 @@
               <w:szCs w:val="22"/>
             </w:rPr>
           </w:pPr>
-          <w:hyperlink w:anchor="_Toc43980538" w:history="1">
+          <w:hyperlink w:anchor="_Toc44001020" w:history="1">
             <w:r>
               <w:rPr>
                 <w:rStyle w:val="Hyperlink"/>
@@ -606,7 +606,7 @@
                 <w:noProof/>
                 <w:webHidden/>
               </w:rPr>
-              <w:instrText xml:space="preserve"> PAGEREF _Toc43980538 \h </w:instrText>
+              <w:instrText xml:space="preserve"> PAGEREF _Toc44001020 \h </w:instrText>
             </w:r>
             <w:r>
               <w:rPr>
@@ -626,7 +626,7 @@
                 <w:noProof/>
                 <w:webHidden/>
               </w:rPr>
-              <w:t>3</w:t>
+              <w:t>4</w:t>
             </w:r>
             <w:r>
               <w:rPr>
@@ -649,7 +649,7 @@
               <w:szCs w:val="22"/>
             </w:rPr>
           </w:pPr>
-          <w:hyperlink w:anchor="_Toc43980539" w:history="1">
+          <w:hyperlink w:anchor="_Toc44001021" w:history="1">
             <w:r>
               <w:rPr>
                 <w:rStyle w:val="Hyperlink"/>
@@ -676,7 +676,7 @@
                 <w:noProof/>
                 <w:webHidden/>
               </w:rPr>
-              <w:instrText xml:space="preserve"> PAGEREF _Toc43980539 \h </w:instrText>
+              <w:instrText xml:space="preserve"> PAGEREF _Toc44001021 \h </w:instrText>
             </w:r>
             <w:r>
               <w:rPr>
@@ -696,7 +696,7 @@
                 <w:noProof/>
                 <w:webHidden/>
               </w:rPr>
-              <w:t>3</w:t>
+              <w:t>8</w:t>
             </w:r>
             <w:r>
               <w:rPr>
@@ -719,7 +719,7 @@
               <w:szCs w:val="22"/>
             </w:rPr>
           </w:pPr>
-          <w:hyperlink w:anchor="_Toc43980540" w:history="1">
+          <w:hyperlink w:anchor="_Toc44001022" w:history="1">
             <w:r>
               <w:rPr>
                 <w:rStyle w:val="Hyperlink"/>
@@ -746,7 +746,7 @@
                 <w:noProof/>
                 <w:webHidden/>
               </w:rPr>
-              <w:instrText xml:space="preserve"> PAGEREF _Toc43980540 \h </w:instrText>
+              <w:instrText xml:space="preserve"> PAGEREF _Toc44001022 \h </w:instrText>
             </w:r>
             <w:r>
               <w:rPr>
@@ -766,7 +766,7 @@
                 <w:noProof/>
                 <w:webHidden/>
               </w:rPr>
-              <w:t>4</w:t>
+              <w:t>8</w:t>
             </w:r>
             <w:r>
               <w:rPr>
@@ -789,7 +789,7 @@
               <w:szCs w:val="22"/>
             </w:rPr>
           </w:pPr>
-          <w:hyperlink w:anchor="_Toc43980541" w:history="1">
+          <w:hyperlink w:anchor="_Toc44001023" w:history="1">
             <w:r>
               <w:rPr>
                 <w:rStyle w:val="Hyperlink"/>
@@ -816,7 +816,7 @@
                 <w:noProof/>
                 <w:webHidden/>
               </w:rPr>
-              <w:instrText xml:space="preserve"> PAGEREF _Toc43980541 \h </w:instrText>
+              <w:instrText xml:space="preserve"> PAGEREF _Toc44001023 \h </w:instrText>
             </w:r>
             <w:r>
               <w:rPr>
@@ -836,7 +836,7 @@
                 <w:noProof/>
                 <w:webHidden/>
               </w:rPr>
-              <w:t>4</w:t>
+              <w:t>8</w:t>
             </w:r>
             <w:r>
               <w:rPr>
@@ -859,7 +859,7 @@
               <w:szCs w:val="22"/>
             </w:rPr>
           </w:pPr>
-          <w:hyperlink w:anchor="_Toc43980542" w:history="1">
+          <w:hyperlink w:anchor="_Toc44001024" w:history="1">
             <w:r>
               <w:rPr>
                 <w:rStyle w:val="Hyperlink"/>
@@ -886,7 +886,7 @@
                 <w:noProof/>
                 <w:webHidden/>
               </w:rPr>
-              <w:instrText xml:space="preserve"> PAGEREF _Toc43980542 \h </w:instrText>
+              <w:instrText xml:space="preserve"> PAGEREF _Toc44001024 \h </w:instrText>
             </w:r>
             <w:r>
               <w:rPr>
@@ -906,7 +906,7 @@
                 <w:noProof/>
                 <w:webHidden/>
               </w:rPr>
-              <w:t>4</w:t>
+              <w:t>8</w:t>
             </w:r>
             <w:r>
               <w:rPr>
@@ -929,7 +929,7 @@
               <w:szCs w:val="22"/>
             </w:rPr>
           </w:pPr>
-          <w:hyperlink w:anchor="_Toc43980543" w:history="1">
+          <w:hyperlink w:anchor="_Toc44001025" w:history="1">
             <w:r>
               <w:rPr>
                 <w:rStyle w:val="Hyperlink"/>
@@ -956,7 +956,7 @@
                 <w:noProof/>
                 <w:webHidden/>
               </w:rPr>
-              <w:instrText xml:space="preserve"> PAGEREF _Toc43980543 \h </w:instrText>
+              <w:instrText xml:space="preserve"> PAGEREF _Toc44001025 \h </w:instrText>
             </w:r>
             <w:r>
               <w:rPr>
@@ -976,7 +976,7 @@
                 <w:noProof/>
                 <w:webHidden/>
               </w:rPr>
-              <w:t>4</w:t>
+              <w:t>8</w:t>
             </w:r>
             <w:r>
               <w:rPr>
@@ -999,7 +999,7 @@
               <w:szCs w:val="22"/>
             </w:rPr>
           </w:pPr>
-          <w:hyperlink w:anchor="_Toc43980544" w:history="1">
+          <w:hyperlink w:anchor="_Toc44001026" w:history="1">
             <w:r>
               <w:rPr>
                 <w:rStyle w:val="Hyperlink"/>
@@ -1026,7 +1026,7 @@
                 <w:noProof/>
                 <w:webHidden/>
               </w:rPr>
-              <w:instrText xml:space="preserve"> PAGEREF _Toc43980544 \h </w:instrText>
+              <w:instrText xml:space="preserve"> PAGEREF _Toc44001026 \h </w:instrText>
             </w:r>
             <w:r>
               <w:rPr>
@@ -1046,7 +1046,7 @@
                 <w:noProof/>
                 <w:webHidden/>
               </w:rPr>
-              <w:t>4</w:t>
+              <w:t>8</w:t>
             </w:r>
             <w:r>
               <w:rPr>
@@ -1069,7 +1069,7 @@
               <w:szCs w:val="22"/>
             </w:rPr>
           </w:pPr>
-          <w:hyperlink w:anchor="_Toc43980545" w:history="1">
+          <w:hyperlink w:anchor="_Toc44001027" w:history="1">
             <w:r>
               <w:rPr>
                 <w:rStyle w:val="Hyperlink"/>
@@ -1096,7 +1096,7 @@
                 <w:noProof/>
                 <w:webHidden/>
               </w:rPr>
-              <w:instrText xml:space="preserve"> PAGEREF _Toc43980545 \h </w:instrText>
+              <w:instrText xml:space="preserve"> PAGEREF _Toc44001027 \h </w:instrText>
             </w:r>
             <w:r>
               <w:rPr>
@@ -1116,7 +1116,7 @@
                 <w:noProof/>
                 <w:webHidden/>
               </w:rPr>
-              <w:t>5</w:t>
+              <w:t>9</w:t>
             </w:r>
             <w:r>
               <w:rPr>
@@ -1139,7 +1139,7 @@
               <w:szCs w:val="22"/>
             </w:rPr>
           </w:pPr>
-          <w:hyperlink w:anchor="_Toc43980546" w:history="1">
+          <w:hyperlink w:anchor="_Toc44001028" w:history="1">
             <w:r>
               <w:rPr>
                 <w:rStyle w:val="Hyperlink"/>
@@ -1166,7 +1166,7 @@
                 <w:noProof/>
                 <w:webHidden/>
               </w:rPr>
-              <w:instrText xml:space="preserve"> PAGEREF _Toc43980546 \h </w:instrText>
+              <w:instrText xml:space="preserve"> PAGEREF _Toc44001028 \h </w:instrText>
             </w:r>
             <w:r>
               <w:rPr>
@@ -1186,7 +1186,7 @@
                 <w:noProof/>
                 <w:webHidden/>
               </w:rPr>
-              <w:t>5</w:t>
+              <w:t>9</w:t>
             </w:r>
             <w:r>
               <w:rPr>
@@ -1230,7 +1230,7 @@
       <w:pPr>
         <w:pStyle w:val="Heading1"/>
       </w:pPr>
-      <w:bookmarkStart w:id="0" w:name="_Toc43980533"/>
+      <w:bookmarkStart w:id="0" w:name="_Toc44001015"/>
       <w:r>
         <w:lastRenderedPageBreak/>
         <w:t xml:space="preserve">1.0 </w:t>
@@ -1244,7 +1244,7 @@
       <w:pPr>
         <w:pStyle w:val="Heading2"/>
       </w:pPr>
-      <w:bookmarkStart w:id="1" w:name="_Toc43980534"/>
+      <w:bookmarkStart w:id="1" w:name="_Toc44001016"/>
       <w:r>
         <w:t>1.1 Purpose</w:t>
       </w:r>
@@ -1259,7 +1259,7 @@
       <w:pPr>
         <w:pStyle w:val="Heading2"/>
       </w:pPr>
-      <w:bookmarkStart w:id="2" w:name="_Toc43980535"/>
+      <w:bookmarkStart w:id="2" w:name="_Toc44001017"/>
       <w:r>
         <w:t>1.2 Scope</w:t>
       </w:r>
@@ -1474,7 +1474,7 @@
       <w:pPr>
         <w:pStyle w:val="Heading2"/>
       </w:pPr>
-      <w:bookmarkStart w:id="3" w:name="_Toc43980536"/>
+      <w:bookmarkStart w:id="3" w:name="_Toc44001018"/>
       <w:r>
         <w:t>1.3 Product Perspective</w:t>
       </w:r>
@@ -1484,7 +1484,7 @@
       <w:pPr>
         <w:pStyle w:val="Heading3"/>
       </w:pPr>
-      <w:bookmarkStart w:id="4" w:name="_Toc43980537"/>
+      <w:bookmarkStart w:id="4" w:name="_Toc44001019"/>
       <w:r>
         <w:t>1.3.1 System Interfaces</w:t>
       </w:r>
@@ -1497,25 +1497,1705 @@
     </w:p>
     <w:p>
       <w:pPr>
+        <w:rPr>
+          <w:caps/>
+          <w:color w:val="1F3763" w:themeColor="accent1" w:themeShade="7F"/>
+          <w:spacing w:val="15"/>
+        </w:rPr>
+      </w:pPr>
+      <w:r>
+        <w:br w:type="page"/>
+      </w:r>
+    </w:p>
+    <w:p>
+      <w:pPr>
         <w:pStyle w:val="Heading3"/>
       </w:pPr>
-      <w:bookmarkStart w:id="5" w:name="_Toc43980538"/>
-      <w:r>
+      <w:bookmarkStart w:id="5" w:name="_Toc44001020"/>
+      <w:r>
+        <w:lastRenderedPageBreak/>
         <w:t>1.3.2 User Interfaces</w:t>
       </w:r>
       <w:bookmarkEnd w:id="5"/>
     </w:p>
     <w:p>
-      <w:r>
-        <w:t>The application GUI includes a search bar and a grid to display images</w:t>
-      </w:r>
-    </w:p>
+      <w:pPr>
+        <w:rPr>
+          <w:b/>
+          <w:bCs/>
+        </w:rPr>
+      </w:pPr>
+      <w:r>
+        <w:rPr>
+          <w:b/>
+          <w:bCs/>
+        </w:rPr>
+        <w:t>Splash Activity</w:t>
+      </w:r>
+    </w:p>
+    <w:p>
+      <w:pPr>
+        <w:rPr>
+          <w:b/>
+          <w:bCs/>
+        </w:rPr>
+      </w:pPr>
+      <w:r>
+        <w:rPr>
+          <w:b/>
+          <w:bCs/>
+          <w:noProof/>
+        </w:rPr>
+        <w:drawing>
+          <wp:anchor distT="0" distB="0" distL="114300" distR="114300" simplePos="0" relativeHeight="251658240" behindDoc="1" locked="0" layoutInCell="1" allowOverlap="1" wp14:anchorId="6B05872D" wp14:editId="0AC6E5A0">
+            <wp:simplePos x="0" y="0"/>
+            <wp:positionH relativeFrom="margin">
+              <wp:posOffset>6350</wp:posOffset>
+            </wp:positionH>
+            <wp:positionV relativeFrom="paragraph">
+              <wp:posOffset>69850</wp:posOffset>
+            </wp:positionV>
+            <wp:extent cx="1853565" cy="3295650"/>
+            <wp:effectExtent l="190500" t="190500" r="184785" b="190500"/>
+            <wp:wrapTight wrapText="bothSides">
+              <wp:wrapPolygon edited="0">
+                <wp:start x="444" y="-1249"/>
+                <wp:lineTo x="-2220" y="-999"/>
+                <wp:lineTo x="-2220" y="21225"/>
+                <wp:lineTo x="444" y="22724"/>
+                <wp:lineTo x="20867" y="22724"/>
+                <wp:lineTo x="21089" y="22474"/>
+                <wp:lineTo x="23531" y="21101"/>
+                <wp:lineTo x="23531" y="999"/>
+                <wp:lineTo x="21089" y="-874"/>
+                <wp:lineTo x="20867" y="-1249"/>
+                <wp:lineTo x="444" y="-1249"/>
+              </wp:wrapPolygon>
+            </wp:wrapTight>
+            <wp:docPr id="2" name="Picture 2"/>
+            <wp:cNvGraphicFramePr>
+              <a:graphicFrameLocks xmlns:a="http://schemas.openxmlformats.org/drawingml/2006/main" noChangeAspect="1"/>
+            </wp:cNvGraphicFramePr>
+            <a:graphic xmlns:a="http://schemas.openxmlformats.org/drawingml/2006/main">
+              <a:graphicData uri="http://schemas.openxmlformats.org/drawingml/2006/picture">
+                <pic:pic xmlns:pic="http://schemas.openxmlformats.org/drawingml/2006/picture">
+                  <pic:nvPicPr>
+                    <pic:cNvPr id="2" name="Splash Activity - Portrait.png"/>
+                    <pic:cNvPicPr/>
+                  </pic:nvPicPr>
+                  <pic:blipFill>
+                    <a:blip r:embed="rId8">
+                      <a:extLst>
+                        <a:ext uri="{28A0092B-C50C-407E-A947-70E740481C1C}">
+                          <a14:useLocalDpi xmlns:a14="http://schemas.microsoft.com/office/drawing/2010/main" val="0"/>
+                        </a:ext>
+                      </a:extLst>
+                    </a:blip>
+                    <a:stretch>
+                      <a:fillRect/>
+                    </a:stretch>
+                  </pic:blipFill>
+                  <pic:spPr>
+                    <a:xfrm>
+                      <a:off x="0" y="0"/>
+                      <a:ext cx="1853565" cy="3295650"/>
+                    </a:xfrm>
+                    <a:prstGeom prst="rect">
+                      <a:avLst/>
+                    </a:prstGeom>
+                    <a:ln>
+                      <a:noFill/>
+                    </a:ln>
+                    <a:effectLst>
+                      <a:outerShdw blurRad="190500" algn="tl" rotWithShape="0">
+                        <a:srgbClr val="000000">
+                          <a:alpha val="70000"/>
+                        </a:srgbClr>
+                      </a:outerShdw>
+                    </a:effectLst>
+                  </pic:spPr>
+                </pic:pic>
+              </a:graphicData>
+            </a:graphic>
+            <wp14:sizeRelH relativeFrom="margin">
+              <wp14:pctWidth>0</wp14:pctWidth>
+            </wp14:sizeRelH>
+            <wp14:sizeRelV relativeFrom="margin">
+              <wp14:pctHeight>0</wp14:pctHeight>
+            </wp14:sizeRelV>
+          </wp:anchor>
+        </w:drawing>
+      </w:r>
+    </w:p>
+    <w:p>
+      <w:pPr>
+        <w:rPr>
+          <w:b/>
+          <w:bCs/>
+        </w:rPr>
+      </w:pPr>
+      <w:r>
+        <w:rPr>
+          <w:b/>
+          <w:bCs/>
+          <w:noProof/>
+        </w:rPr>
+        <w:drawing>
+          <wp:anchor distT="0" distB="0" distL="114300" distR="114300" simplePos="0" relativeHeight="251659264" behindDoc="1" locked="0" layoutInCell="1" allowOverlap="1" wp14:anchorId="77DE8652" wp14:editId="7B5CBEDC">
+            <wp:simplePos x="0" y="0"/>
+            <wp:positionH relativeFrom="margin">
+              <wp:posOffset>2330893</wp:posOffset>
+            </wp:positionH>
+            <wp:positionV relativeFrom="paragraph">
+              <wp:posOffset>489673</wp:posOffset>
+            </wp:positionV>
+            <wp:extent cx="3352800" cy="1885950"/>
+            <wp:effectExtent l="190500" t="190500" r="190500" b="190500"/>
+            <wp:wrapTight wrapText="bothSides">
+              <wp:wrapPolygon edited="0">
+                <wp:start x="245" y="-2182"/>
+                <wp:lineTo x="-1227" y="-1745"/>
+                <wp:lineTo x="-1227" y="20945"/>
+                <wp:lineTo x="-614" y="22691"/>
+                <wp:lineTo x="245" y="23564"/>
+                <wp:lineTo x="21232" y="23564"/>
+                <wp:lineTo x="22091" y="22691"/>
+                <wp:lineTo x="22705" y="19418"/>
+                <wp:lineTo x="22705" y="1745"/>
+                <wp:lineTo x="21355" y="-1527"/>
+                <wp:lineTo x="21232" y="-2182"/>
+                <wp:lineTo x="245" y="-2182"/>
+              </wp:wrapPolygon>
+            </wp:wrapTight>
+            <wp:docPr id="1" name="Picture 1"/>
+            <wp:cNvGraphicFramePr>
+              <a:graphicFrameLocks xmlns:a="http://schemas.openxmlformats.org/drawingml/2006/main" noChangeAspect="1"/>
+            </wp:cNvGraphicFramePr>
+            <a:graphic xmlns:a="http://schemas.openxmlformats.org/drawingml/2006/main">
+              <a:graphicData uri="http://schemas.openxmlformats.org/drawingml/2006/picture">
+                <pic:pic xmlns:pic="http://schemas.openxmlformats.org/drawingml/2006/picture">
+                  <pic:nvPicPr>
+                    <pic:cNvPr id="1" name="Splash Activity - Landscape.png"/>
+                    <pic:cNvPicPr/>
+                  </pic:nvPicPr>
+                  <pic:blipFill>
+                    <a:blip r:embed="rId9">
+                      <a:extLst>
+                        <a:ext uri="{28A0092B-C50C-407E-A947-70E740481C1C}">
+                          <a14:useLocalDpi xmlns:a14="http://schemas.microsoft.com/office/drawing/2010/main" val="0"/>
+                        </a:ext>
+                      </a:extLst>
+                    </a:blip>
+                    <a:stretch>
+                      <a:fillRect/>
+                    </a:stretch>
+                  </pic:blipFill>
+                  <pic:spPr>
+                    <a:xfrm>
+                      <a:off x="0" y="0"/>
+                      <a:ext cx="3352800" cy="1885950"/>
+                    </a:xfrm>
+                    <a:prstGeom prst="rect">
+                      <a:avLst/>
+                    </a:prstGeom>
+                    <a:ln>
+                      <a:noFill/>
+                    </a:ln>
+                    <a:effectLst>
+                      <a:outerShdw blurRad="190500" algn="tl" rotWithShape="0">
+                        <a:srgbClr val="000000">
+                          <a:alpha val="70000"/>
+                        </a:srgbClr>
+                      </a:outerShdw>
+                    </a:effectLst>
+                  </pic:spPr>
+                </pic:pic>
+              </a:graphicData>
+            </a:graphic>
+            <wp14:sizeRelH relativeFrom="margin">
+              <wp14:pctWidth>0</wp14:pctWidth>
+            </wp14:sizeRelH>
+            <wp14:sizeRelV relativeFrom="margin">
+              <wp14:pctHeight>0</wp14:pctHeight>
+            </wp14:sizeRelV>
+          </wp:anchor>
+        </w:drawing>
+      </w:r>
+    </w:p>
+    <w:p>
+      <w:pPr>
+        <w:rPr>
+          <w:b/>
+          <w:bCs/>
+        </w:rPr>
+      </w:pPr>
+    </w:p>
+    <w:p>
+      <w:pPr>
+        <w:rPr>
+          <w:b/>
+          <w:bCs/>
+        </w:rPr>
+      </w:pPr>
+    </w:p>
+    <w:p>
+      <w:pPr>
+        <w:rPr>
+          <w:b/>
+          <w:bCs/>
+        </w:rPr>
+      </w:pPr>
+    </w:p>
+    <w:p>
+      <w:pPr>
+        <w:rPr>
+          <w:b/>
+          <w:bCs/>
+        </w:rPr>
+      </w:pPr>
+      <w:r>
+        <w:rPr>
+          <w:b/>
+          <w:bCs/>
+        </w:rPr>
+        <w:t>Search Activity</w:t>
+      </w:r>
+    </w:p>
+    <w:p>
+      <w:pPr>
+        <w:rPr>
+          <w:b/>
+          <w:bCs/>
+        </w:rPr>
+      </w:pPr>
+      <w:r>
+        <w:rPr>
+          <w:b/>
+          <w:bCs/>
+          <w:noProof/>
+        </w:rPr>
+        <w:drawing>
+          <wp:anchor distT="0" distB="0" distL="114300" distR="114300" simplePos="0" relativeHeight="251660288" behindDoc="1" locked="0" layoutInCell="1" allowOverlap="1" wp14:anchorId="1D1BA4AD" wp14:editId="28956FC6">
+            <wp:simplePos x="0" y="0"/>
+            <wp:positionH relativeFrom="column">
+              <wp:posOffset>31750</wp:posOffset>
+            </wp:positionH>
+            <wp:positionV relativeFrom="paragraph">
+              <wp:posOffset>89535</wp:posOffset>
+            </wp:positionV>
+            <wp:extent cx="1743074" cy="3098800"/>
+            <wp:effectExtent l="190500" t="190500" r="181610" b="196850"/>
+            <wp:wrapTight wrapText="bothSides">
+              <wp:wrapPolygon edited="0">
+                <wp:start x="472" y="-1328"/>
+                <wp:lineTo x="-2362" y="-1062"/>
+                <wp:lineTo x="-2362" y="21246"/>
+                <wp:lineTo x="-1181" y="22308"/>
+                <wp:lineTo x="472" y="22839"/>
+                <wp:lineTo x="20781" y="22839"/>
+                <wp:lineTo x="22434" y="22308"/>
+                <wp:lineTo x="23615" y="20316"/>
+                <wp:lineTo x="23615" y="1062"/>
+                <wp:lineTo x="21017" y="-930"/>
+                <wp:lineTo x="20781" y="-1328"/>
+                <wp:lineTo x="472" y="-1328"/>
+              </wp:wrapPolygon>
+            </wp:wrapTight>
+            <wp:docPr id="3" name="Picture 3" descr="A close up of a logo&#10;&#10;Description automatically generated"/>
+            <wp:cNvGraphicFramePr>
+              <a:graphicFrameLocks xmlns:a="http://schemas.openxmlformats.org/drawingml/2006/main" noChangeAspect="1"/>
+            </wp:cNvGraphicFramePr>
+            <a:graphic xmlns:a="http://schemas.openxmlformats.org/drawingml/2006/main">
+              <a:graphicData uri="http://schemas.openxmlformats.org/drawingml/2006/picture">
+                <pic:pic xmlns:pic="http://schemas.openxmlformats.org/drawingml/2006/picture">
+                  <pic:nvPicPr>
+                    <pic:cNvPr id="3" name="Search Activity - Portrait.png"/>
+                    <pic:cNvPicPr/>
+                  </pic:nvPicPr>
+                  <pic:blipFill>
+                    <a:blip r:embed="rId10">
+                      <a:extLst>
+                        <a:ext uri="{28A0092B-C50C-407E-A947-70E740481C1C}">
+                          <a14:useLocalDpi xmlns:a14="http://schemas.microsoft.com/office/drawing/2010/main" val="0"/>
+                        </a:ext>
+                      </a:extLst>
+                    </a:blip>
+                    <a:stretch>
+                      <a:fillRect/>
+                    </a:stretch>
+                  </pic:blipFill>
+                  <pic:spPr>
+                    <a:xfrm>
+                      <a:off x="0" y="0"/>
+                      <a:ext cx="1743074" cy="3098800"/>
+                    </a:xfrm>
+                    <a:prstGeom prst="rect">
+                      <a:avLst/>
+                    </a:prstGeom>
+                    <a:ln>
+                      <a:noFill/>
+                    </a:ln>
+                    <a:effectLst>
+                      <a:outerShdw blurRad="190500" algn="tl" rotWithShape="0">
+                        <a:srgbClr val="000000">
+                          <a:alpha val="70000"/>
+                        </a:srgbClr>
+                      </a:outerShdw>
+                    </a:effectLst>
+                  </pic:spPr>
+                </pic:pic>
+              </a:graphicData>
+            </a:graphic>
+          </wp:anchor>
+        </w:drawing>
+      </w:r>
+    </w:p>
+    <w:p>
+      <w:r>
+        <w:rPr>
+          <w:noProof/>
+        </w:rPr>
+        <w:drawing>
+          <wp:anchor distT="0" distB="0" distL="114300" distR="114300" simplePos="0" relativeHeight="251663360" behindDoc="1" locked="0" layoutInCell="1" allowOverlap="1" wp14:anchorId="63A5F3D9" wp14:editId="4041740C">
+            <wp:simplePos x="0" y="0"/>
+            <wp:positionH relativeFrom="column">
+              <wp:posOffset>2295347</wp:posOffset>
+            </wp:positionH>
+            <wp:positionV relativeFrom="paragraph">
+              <wp:posOffset>323643</wp:posOffset>
+            </wp:positionV>
+            <wp:extent cx="3318934" cy="1866900"/>
+            <wp:effectExtent l="190500" t="190500" r="186690" b="190500"/>
+            <wp:wrapTight wrapText="bothSides">
+              <wp:wrapPolygon edited="0">
+                <wp:start x="248" y="-2204"/>
+                <wp:lineTo x="-1240" y="-1763"/>
+                <wp:lineTo x="-1240" y="20939"/>
+                <wp:lineTo x="-372" y="22922"/>
+                <wp:lineTo x="248" y="23584"/>
+                <wp:lineTo x="21203" y="23584"/>
+                <wp:lineTo x="21823" y="22922"/>
+                <wp:lineTo x="22691" y="19616"/>
+                <wp:lineTo x="22691" y="1763"/>
+                <wp:lineTo x="21327" y="-1543"/>
+                <wp:lineTo x="21203" y="-2204"/>
+                <wp:lineTo x="248" y="-2204"/>
+              </wp:wrapPolygon>
+            </wp:wrapTight>
+            <wp:docPr id="4" name="Picture 4" descr="A screenshot of a cell phone&#10;&#10;Description automatically generated"/>
+            <wp:cNvGraphicFramePr>
+              <a:graphicFrameLocks xmlns:a="http://schemas.openxmlformats.org/drawingml/2006/main" noChangeAspect="1"/>
+            </wp:cNvGraphicFramePr>
+            <a:graphic xmlns:a="http://schemas.openxmlformats.org/drawingml/2006/main">
+              <a:graphicData uri="http://schemas.openxmlformats.org/drawingml/2006/picture">
+                <pic:pic xmlns:pic="http://schemas.openxmlformats.org/drawingml/2006/picture">
+                  <pic:nvPicPr>
+                    <pic:cNvPr id="4" name="Search Activity - Landscape.png"/>
+                    <pic:cNvPicPr/>
+                  </pic:nvPicPr>
+                  <pic:blipFill>
+                    <a:blip r:embed="rId11">
+                      <a:extLst>
+                        <a:ext uri="{28A0092B-C50C-407E-A947-70E740481C1C}">
+                          <a14:useLocalDpi xmlns:a14="http://schemas.microsoft.com/office/drawing/2010/main" val="0"/>
+                        </a:ext>
+                      </a:extLst>
+                    </a:blip>
+                    <a:stretch>
+                      <a:fillRect/>
+                    </a:stretch>
+                  </pic:blipFill>
+                  <pic:spPr>
+                    <a:xfrm>
+                      <a:off x="0" y="0"/>
+                      <a:ext cx="3318934" cy="1866900"/>
+                    </a:xfrm>
+                    <a:prstGeom prst="rect">
+                      <a:avLst/>
+                    </a:prstGeom>
+                    <a:ln>
+                      <a:noFill/>
+                    </a:ln>
+                    <a:effectLst>
+                      <a:outerShdw blurRad="190500" algn="tl" rotWithShape="0">
+                        <a:srgbClr val="000000">
+                          <a:alpha val="70000"/>
+                        </a:srgbClr>
+                      </a:outerShdw>
+                    </a:effectLst>
+                  </pic:spPr>
+                </pic:pic>
+              </a:graphicData>
+            </a:graphic>
+          </wp:anchor>
+        </w:drawing>
+      </w:r>
+    </w:p>
+    <w:p/>
+    <w:p/>
+    <w:p/>
+    <w:p>
+      <w:pPr>
+        <w:rPr>
+          <w:b/>
+          <w:bCs/>
+        </w:rPr>
+      </w:pPr>
+    </w:p>
+    <w:p>
+      <w:pPr>
+        <w:rPr>
+          <w:b/>
+          <w:bCs/>
+        </w:rPr>
+      </w:pPr>
+      <w:r>
+        <w:rPr>
+          <w:b/>
+          <w:bCs/>
+        </w:rPr>
+        <w:t>Image</w:t>
+      </w:r>
+      <w:r>
+        <w:rPr>
+          <w:b/>
+          <w:bCs/>
+        </w:rPr>
+        <w:t xml:space="preserve"> Search Activity</w:t>
+      </w:r>
+    </w:p>
+    <w:p>
+      <w:pPr>
+        <w:rPr>
+          <w:b/>
+          <w:bCs/>
+        </w:rPr>
+      </w:pPr>
+      <w:r>
+        <w:rPr>
+          <w:b/>
+          <w:bCs/>
+          <w:noProof/>
+        </w:rPr>
+        <w:drawing>
+          <wp:anchor distT="0" distB="0" distL="114300" distR="114300" simplePos="0" relativeHeight="251661312" behindDoc="1" locked="0" layoutInCell="1" allowOverlap="1" wp14:anchorId="20CDDBD9" wp14:editId="69F1CA82">
+            <wp:simplePos x="0" y="0"/>
+            <wp:positionH relativeFrom="margin">
+              <wp:posOffset>-12065</wp:posOffset>
+            </wp:positionH>
+            <wp:positionV relativeFrom="paragraph">
+              <wp:posOffset>125095</wp:posOffset>
+            </wp:positionV>
+            <wp:extent cx="1638300" cy="2913380"/>
+            <wp:effectExtent l="190500" t="190500" r="190500" b="191770"/>
+            <wp:wrapTight wrapText="bothSides">
+              <wp:wrapPolygon edited="0">
+                <wp:start x="502" y="-1412"/>
+                <wp:lineTo x="-2512" y="-1130"/>
+                <wp:lineTo x="-2260" y="21609"/>
+                <wp:lineTo x="251" y="22598"/>
+                <wp:lineTo x="502" y="22881"/>
+                <wp:lineTo x="20847" y="22881"/>
+                <wp:lineTo x="21098" y="22598"/>
+                <wp:lineTo x="23609" y="21609"/>
+                <wp:lineTo x="23860" y="1130"/>
+                <wp:lineTo x="21098" y="-989"/>
+                <wp:lineTo x="20847" y="-1412"/>
+                <wp:lineTo x="502" y="-1412"/>
+              </wp:wrapPolygon>
+            </wp:wrapTight>
+            <wp:docPr id="6" name="Picture 6" descr="A picture containing photo, different, text, showing&#10;&#10;Description automatically generated"/>
+            <wp:cNvGraphicFramePr>
+              <a:graphicFrameLocks xmlns:a="http://schemas.openxmlformats.org/drawingml/2006/main" noChangeAspect="1"/>
+            </wp:cNvGraphicFramePr>
+            <a:graphic xmlns:a="http://schemas.openxmlformats.org/drawingml/2006/main">
+              <a:graphicData uri="http://schemas.openxmlformats.org/drawingml/2006/picture">
+                <pic:pic xmlns:pic="http://schemas.openxmlformats.org/drawingml/2006/picture">
+                  <pic:nvPicPr>
+                    <pic:cNvPr id="6" name="Image Search Activity - Portrait.png"/>
+                    <pic:cNvPicPr/>
+                  </pic:nvPicPr>
+                  <pic:blipFill>
+                    <a:blip r:embed="rId12">
+                      <a:extLst>
+                        <a:ext uri="{28A0092B-C50C-407E-A947-70E740481C1C}">
+                          <a14:useLocalDpi xmlns:a14="http://schemas.microsoft.com/office/drawing/2010/main" val="0"/>
+                        </a:ext>
+                      </a:extLst>
+                    </a:blip>
+                    <a:stretch>
+                      <a:fillRect/>
+                    </a:stretch>
+                  </pic:blipFill>
+                  <pic:spPr>
+                    <a:xfrm>
+                      <a:off x="0" y="0"/>
+                      <a:ext cx="1638300" cy="2913380"/>
+                    </a:xfrm>
+                    <a:prstGeom prst="rect">
+                      <a:avLst/>
+                    </a:prstGeom>
+                    <a:ln>
+                      <a:noFill/>
+                    </a:ln>
+                    <a:effectLst>
+                      <a:outerShdw blurRad="190500" algn="tl" rotWithShape="0">
+                        <a:srgbClr val="000000">
+                          <a:alpha val="70000"/>
+                        </a:srgbClr>
+                      </a:outerShdw>
+                    </a:effectLst>
+                  </pic:spPr>
+                </pic:pic>
+              </a:graphicData>
+            </a:graphic>
+            <wp14:sizeRelH relativeFrom="margin">
+              <wp14:pctWidth>0</wp14:pctWidth>
+            </wp14:sizeRelH>
+            <wp14:sizeRelV relativeFrom="margin">
+              <wp14:pctHeight>0</wp14:pctHeight>
+            </wp14:sizeRelV>
+          </wp:anchor>
+        </w:drawing>
+      </w:r>
+    </w:p>
+    <w:p>
+      <w:pPr>
+        <w:rPr>
+          <w:b/>
+          <w:bCs/>
+        </w:rPr>
+      </w:pPr>
+    </w:p>
+    <w:p>
+      <w:pPr>
+        <w:rPr>
+          <w:b/>
+          <w:bCs/>
+        </w:rPr>
+      </w:pPr>
+      <w:r>
+        <w:rPr>
+          <w:b/>
+          <w:bCs/>
+          <w:noProof/>
+        </w:rPr>
+        <w:drawing>
+          <wp:anchor distT="0" distB="0" distL="114300" distR="114300" simplePos="0" relativeHeight="251662336" behindDoc="1" locked="0" layoutInCell="1" allowOverlap="1" wp14:anchorId="5803398C" wp14:editId="6D043216">
+            <wp:simplePos x="0" y="0"/>
+            <wp:positionH relativeFrom="margin">
+              <wp:posOffset>2295215</wp:posOffset>
+            </wp:positionH>
+            <wp:positionV relativeFrom="paragraph">
+              <wp:posOffset>202300</wp:posOffset>
+            </wp:positionV>
+            <wp:extent cx="3158490" cy="1776095"/>
+            <wp:effectExtent l="190500" t="190500" r="194310" b="186055"/>
+            <wp:wrapTight wrapText="bothSides">
+              <wp:wrapPolygon edited="0">
+                <wp:start x="261" y="-2317"/>
+                <wp:lineTo x="-1303" y="-1853"/>
+                <wp:lineTo x="-1303" y="20851"/>
+                <wp:lineTo x="261" y="23631"/>
+                <wp:lineTo x="21235" y="23631"/>
+                <wp:lineTo x="21366" y="23168"/>
+                <wp:lineTo x="22799" y="20619"/>
+                <wp:lineTo x="22799" y="1853"/>
+                <wp:lineTo x="21366" y="-1622"/>
+                <wp:lineTo x="21235" y="-2317"/>
+                <wp:lineTo x="261" y="-2317"/>
+              </wp:wrapPolygon>
+            </wp:wrapTight>
+            <wp:docPr id="5" name="Picture 5" descr="A picture containing photo, different, showing, show&#10;&#10;Description automatically generated"/>
+            <wp:cNvGraphicFramePr>
+              <a:graphicFrameLocks xmlns:a="http://schemas.openxmlformats.org/drawingml/2006/main" noChangeAspect="1"/>
+            </wp:cNvGraphicFramePr>
+            <a:graphic xmlns:a="http://schemas.openxmlformats.org/drawingml/2006/main">
+              <a:graphicData uri="http://schemas.openxmlformats.org/drawingml/2006/picture">
+                <pic:pic xmlns:pic="http://schemas.openxmlformats.org/drawingml/2006/picture">
+                  <pic:nvPicPr>
+                    <pic:cNvPr id="5" name="Image Search Activity - Landscape.png"/>
+                    <pic:cNvPicPr/>
+                  </pic:nvPicPr>
+                  <pic:blipFill>
+                    <a:blip r:embed="rId13">
+                      <a:extLst>
+                        <a:ext uri="{28A0092B-C50C-407E-A947-70E740481C1C}">
+                          <a14:useLocalDpi xmlns:a14="http://schemas.microsoft.com/office/drawing/2010/main" val="0"/>
+                        </a:ext>
+                      </a:extLst>
+                    </a:blip>
+                    <a:stretch>
+                      <a:fillRect/>
+                    </a:stretch>
+                  </pic:blipFill>
+                  <pic:spPr>
+                    <a:xfrm>
+                      <a:off x="0" y="0"/>
+                      <a:ext cx="3158490" cy="1776095"/>
+                    </a:xfrm>
+                    <a:prstGeom prst="rect">
+                      <a:avLst/>
+                    </a:prstGeom>
+                    <a:ln>
+                      <a:noFill/>
+                    </a:ln>
+                    <a:effectLst>
+                      <a:outerShdw blurRad="190500" algn="tl" rotWithShape="0">
+                        <a:srgbClr val="000000">
+                          <a:alpha val="70000"/>
+                        </a:srgbClr>
+                      </a:outerShdw>
+                    </a:effectLst>
+                  </pic:spPr>
+                </pic:pic>
+              </a:graphicData>
+            </a:graphic>
+            <wp14:sizeRelH relativeFrom="margin">
+              <wp14:pctWidth>0</wp14:pctWidth>
+            </wp14:sizeRelH>
+            <wp14:sizeRelV relativeFrom="margin">
+              <wp14:pctHeight>0</wp14:pctHeight>
+            </wp14:sizeRelV>
+          </wp:anchor>
+        </w:drawing>
+      </w:r>
+    </w:p>
+    <w:p>
+      <w:pPr>
+        <w:rPr>
+          <w:b/>
+          <w:bCs/>
+        </w:rPr>
+      </w:pPr>
+    </w:p>
+    <w:p>
+      <w:pPr>
+        <w:rPr>
+          <w:b/>
+          <w:bCs/>
+        </w:rPr>
+      </w:pPr>
+    </w:p>
+    <w:p>
+      <w:pPr>
+        <w:rPr>
+          <w:b/>
+          <w:bCs/>
+        </w:rPr>
+      </w:pPr>
+      <w:r>
+        <w:rPr>
+          <w:b/>
+          <w:bCs/>
+          <w:noProof/>
+        </w:rPr>
+        <w:drawing>
+          <wp:anchor distT="0" distB="0" distL="114300" distR="114300" simplePos="0" relativeHeight="251664384" behindDoc="1" locked="0" layoutInCell="1" allowOverlap="1" wp14:anchorId="375D6796" wp14:editId="2729E6B5">
+            <wp:simplePos x="0" y="0"/>
+            <wp:positionH relativeFrom="margin">
+              <wp:posOffset>20379</wp:posOffset>
+            </wp:positionH>
+            <wp:positionV relativeFrom="paragraph">
+              <wp:posOffset>446257</wp:posOffset>
+            </wp:positionV>
+            <wp:extent cx="1733550" cy="3082290"/>
+            <wp:effectExtent l="190500" t="190500" r="190500" b="194310"/>
+            <wp:wrapTight wrapText="bothSides">
+              <wp:wrapPolygon edited="0">
+                <wp:start x="475" y="-1335"/>
+                <wp:lineTo x="-2374" y="-1068"/>
+                <wp:lineTo x="-2374" y="21226"/>
+                <wp:lineTo x="-712" y="22428"/>
+                <wp:lineTo x="475" y="22828"/>
+                <wp:lineTo x="20888" y="22828"/>
+                <wp:lineTo x="22075" y="22428"/>
+                <wp:lineTo x="23736" y="20425"/>
+                <wp:lineTo x="23736" y="1068"/>
+                <wp:lineTo x="21125" y="-934"/>
+                <wp:lineTo x="20888" y="-1335"/>
+                <wp:lineTo x="475" y="-1335"/>
+              </wp:wrapPolygon>
+            </wp:wrapTight>
+            <wp:docPr id="7" name="Picture 7" descr="A screenshot of a cell phone&#10;&#10;Description automatically generated"/>
+            <wp:cNvGraphicFramePr>
+              <a:graphicFrameLocks xmlns:a="http://schemas.openxmlformats.org/drawingml/2006/main" noChangeAspect="1"/>
+            </wp:cNvGraphicFramePr>
+            <a:graphic xmlns:a="http://schemas.openxmlformats.org/drawingml/2006/main">
+              <a:graphicData uri="http://schemas.openxmlformats.org/drawingml/2006/picture">
+                <pic:pic xmlns:pic="http://schemas.openxmlformats.org/drawingml/2006/picture">
+                  <pic:nvPicPr>
+                    <pic:cNvPr id="7" name="Image Search Activity - No Results - Portrait.png"/>
+                    <pic:cNvPicPr/>
+                  </pic:nvPicPr>
+                  <pic:blipFill>
+                    <a:blip r:embed="rId14">
+                      <a:extLst>
+                        <a:ext uri="{28A0092B-C50C-407E-A947-70E740481C1C}">
+                          <a14:useLocalDpi xmlns:a14="http://schemas.microsoft.com/office/drawing/2010/main" val="0"/>
+                        </a:ext>
+                      </a:extLst>
+                    </a:blip>
+                    <a:stretch>
+                      <a:fillRect/>
+                    </a:stretch>
+                  </pic:blipFill>
+                  <pic:spPr>
+                    <a:xfrm>
+                      <a:off x="0" y="0"/>
+                      <a:ext cx="1733550" cy="3082290"/>
+                    </a:xfrm>
+                    <a:prstGeom prst="rect">
+                      <a:avLst/>
+                    </a:prstGeom>
+                    <a:ln>
+                      <a:noFill/>
+                    </a:ln>
+                    <a:effectLst>
+                      <a:outerShdw blurRad="190500" algn="tl" rotWithShape="0">
+                        <a:srgbClr val="000000">
+                          <a:alpha val="70000"/>
+                        </a:srgbClr>
+                      </a:outerShdw>
+                    </a:effectLst>
+                  </pic:spPr>
+                </pic:pic>
+              </a:graphicData>
+            </a:graphic>
+            <wp14:sizeRelH relativeFrom="margin">
+              <wp14:pctWidth>0</wp14:pctWidth>
+            </wp14:sizeRelH>
+            <wp14:sizeRelV relativeFrom="margin">
+              <wp14:pctHeight>0</wp14:pctHeight>
+            </wp14:sizeRelV>
+          </wp:anchor>
+        </w:drawing>
+      </w:r>
+      <w:r>
+        <w:rPr>
+          <w:b/>
+          <w:bCs/>
+        </w:rPr>
+        <w:t>Image Search Activity – No Result</w:t>
+      </w:r>
+    </w:p>
+    <w:p>
+      <w:pPr>
+        <w:rPr>
+          <w:b/>
+          <w:bCs/>
+        </w:rPr>
+      </w:pPr>
+      <w:r>
+        <w:rPr>
+          <w:b/>
+          <w:bCs/>
+          <w:noProof/>
+        </w:rPr>
+        <w:drawing>
+          <wp:anchor distT="0" distB="0" distL="114300" distR="114300" simplePos="0" relativeHeight="251665408" behindDoc="1" locked="0" layoutInCell="1" allowOverlap="1" wp14:anchorId="7BAC37D5" wp14:editId="77607E65">
+            <wp:simplePos x="0" y="0"/>
+            <wp:positionH relativeFrom="column">
+              <wp:posOffset>2339044</wp:posOffset>
+            </wp:positionH>
+            <wp:positionV relativeFrom="paragraph">
+              <wp:posOffset>842114</wp:posOffset>
+            </wp:positionV>
+            <wp:extent cx="3025140" cy="1701165"/>
+            <wp:effectExtent l="190500" t="190500" r="194310" b="184785"/>
+            <wp:wrapTight wrapText="bothSides">
+              <wp:wrapPolygon edited="0">
+                <wp:start x="272" y="-2419"/>
+                <wp:lineTo x="-1360" y="-1935"/>
+                <wp:lineTo x="-1224" y="21527"/>
+                <wp:lineTo x="136" y="23221"/>
+                <wp:lineTo x="272" y="23704"/>
+                <wp:lineTo x="21219" y="23704"/>
+                <wp:lineTo x="21355" y="23221"/>
+                <wp:lineTo x="22715" y="21527"/>
+                <wp:lineTo x="22851" y="1935"/>
+                <wp:lineTo x="21355" y="-1693"/>
+                <wp:lineTo x="21219" y="-2419"/>
+                <wp:lineTo x="272" y="-2419"/>
+              </wp:wrapPolygon>
+            </wp:wrapTight>
+            <wp:docPr id="8" name="Picture 8" descr="A screenshot of a cell phone&#10;&#10;Description automatically generated"/>
+            <wp:cNvGraphicFramePr>
+              <a:graphicFrameLocks xmlns:a="http://schemas.openxmlformats.org/drawingml/2006/main" noChangeAspect="1"/>
+            </wp:cNvGraphicFramePr>
+            <a:graphic xmlns:a="http://schemas.openxmlformats.org/drawingml/2006/main">
+              <a:graphicData uri="http://schemas.openxmlformats.org/drawingml/2006/picture">
+                <pic:pic xmlns:pic="http://schemas.openxmlformats.org/drawingml/2006/picture">
+                  <pic:nvPicPr>
+                    <pic:cNvPr id="8" name="Image Search Activity - No Results- Landscape.png"/>
+                    <pic:cNvPicPr/>
+                  </pic:nvPicPr>
+                  <pic:blipFill>
+                    <a:blip r:embed="rId15">
+                      <a:extLst>
+                        <a:ext uri="{28A0092B-C50C-407E-A947-70E740481C1C}">
+                          <a14:useLocalDpi xmlns:a14="http://schemas.microsoft.com/office/drawing/2010/main" val="0"/>
+                        </a:ext>
+                      </a:extLst>
+                    </a:blip>
+                    <a:stretch>
+                      <a:fillRect/>
+                    </a:stretch>
+                  </pic:blipFill>
+                  <pic:spPr>
+                    <a:xfrm>
+                      <a:off x="0" y="0"/>
+                      <a:ext cx="3025140" cy="1701165"/>
+                    </a:xfrm>
+                    <a:prstGeom prst="rect">
+                      <a:avLst/>
+                    </a:prstGeom>
+                    <a:ln>
+                      <a:noFill/>
+                    </a:ln>
+                    <a:effectLst>
+                      <a:outerShdw blurRad="190500" algn="tl" rotWithShape="0">
+                        <a:srgbClr val="000000">
+                          <a:alpha val="70000"/>
+                        </a:srgbClr>
+                      </a:outerShdw>
+                    </a:effectLst>
+                  </pic:spPr>
+                </pic:pic>
+              </a:graphicData>
+            </a:graphic>
+            <wp14:sizeRelH relativeFrom="margin">
+              <wp14:pctWidth>0</wp14:pctWidth>
+            </wp14:sizeRelH>
+            <wp14:sizeRelV relativeFrom="margin">
+              <wp14:pctHeight>0</wp14:pctHeight>
+            </wp14:sizeRelV>
+          </wp:anchor>
+        </w:drawing>
+      </w:r>
+      <w:r>
+        <w:rPr>
+          <w:b/>
+          <w:bCs/>
+        </w:rPr>
+        <w:br w:type="page"/>
+      </w:r>
+    </w:p>
+    <w:p>
+      <w:pPr>
+        <w:rPr>
+          <w:b/>
+          <w:bCs/>
+        </w:rPr>
+      </w:pPr>
+      <w:r>
+        <w:rPr>
+          <w:b/>
+          <w:bCs/>
+          <w:noProof/>
+        </w:rPr>
+        <w:lastRenderedPageBreak/>
+        <w:drawing>
+          <wp:anchor distT="0" distB="0" distL="114300" distR="114300" simplePos="0" relativeHeight="251667456" behindDoc="1" locked="0" layoutInCell="1" allowOverlap="1" wp14:anchorId="20534D62" wp14:editId="651F0CE8">
+            <wp:simplePos x="0" y="0"/>
+            <wp:positionH relativeFrom="margin">
+              <wp:posOffset>2433777</wp:posOffset>
+            </wp:positionH>
+            <wp:positionV relativeFrom="paragraph">
+              <wp:posOffset>1317138</wp:posOffset>
+            </wp:positionV>
+            <wp:extent cx="3126740" cy="1758315"/>
+            <wp:effectExtent l="190500" t="190500" r="187960" b="184785"/>
+            <wp:wrapTight wrapText="bothSides">
+              <wp:wrapPolygon edited="0">
+                <wp:start x="263" y="-2340"/>
+                <wp:lineTo x="-1316" y="-1872"/>
+                <wp:lineTo x="-1316" y="20828"/>
+                <wp:lineTo x="263" y="23636"/>
+                <wp:lineTo x="21188" y="23636"/>
+                <wp:lineTo x="21319" y="23168"/>
+                <wp:lineTo x="22767" y="20828"/>
+                <wp:lineTo x="22767" y="1872"/>
+                <wp:lineTo x="21319" y="-1638"/>
+                <wp:lineTo x="21188" y="-2340"/>
+                <wp:lineTo x="263" y="-2340"/>
+              </wp:wrapPolygon>
+            </wp:wrapTight>
+            <wp:docPr id="9" name="Picture 9" descr="A screenshot of a cell phone&#10;&#10;Description automatically generated"/>
+            <wp:cNvGraphicFramePr>
+              <a:graphicFrameLocks xmlns:a="http://schemas.openxmlformats.org/drawingml/2006/main" noChangeAspect="1"/>
+            </wp:cNvGraphicFramePr>
+            <a:graphic xmlns:a="http://schemas.openxmlformats.org/drawingml/2006/main">
+              <a:graphicData uri="http://schemas.openxmlformats.org/drawingml/2006/picture">
+                <pic:pic xmlns:pic="http://schemas.openxmlformats.org/drawingml/2006/picture">
+                  <pic:nvPicPr>
+                    <pic:cNvPr id="9" name="Image Search Activity - First Row Progress Bar - Landscape.png"/>
+                    <pic:cNvPicPr/>
+                  </pic:nvPicPr>
+                  <pic:blipFill>
+                    <a:blip r:embed="rId16">
+                      <a:extLst>
+                        <a:ext uri="{28A0092B-C50C-407E-A947-70E740481C1C}">
+                          <a14:useLocalDpi xmlns:a14="http://schemas.microsoft.com/office/drawing/2010/main" val="0"/>
+                        </a:ext>
+                      </a:extLst>
+                    </a:blip>
+                    <a:stretch>
+                      <a:fillRect/>
+                    </a:stretch>
+                  </pic:blipFill>
+                  <pic:spPr>
+                    <a:xfrm>
+                      <a:off x="0" y="0"/>
+                      <a:ext cx="3126740" cy="1758315"/>
+                    </a:xfrm>
+                    <a:prstGeom prst="rect">
+                      <a:avLst/>
+                    </a:prstGeom>
+                    <a:ln>
+                      <a:noFill/>
+                    </a:ln>
+                    <a:effectLst>
+                      <a:outerShdw blurRad="190500" algn="tl" rotWithShape="0">
+                        <a:srgbClr val="000000">
+                          <a:alpha val="70000"/>
+                        </a:srgbClr>
+                      </a:outerShdw>
+                    </a:effectLst>
+                  </pic:spPr>
+                </pic:pic>
+              </a:graphicData>
+            </a:graphic>
+            <wp14:sizeRelH relativeFrom="margin">
+              <wp14:pctWidth>0</wp14:pctWidth>
+            </wp14:sizeRelH>
+            <wp14:sizeRelV relativeFrom="margin">
+              <wp14:pctHeight>0</wp14:pctHeight>
+            </wp14:sizeRelV>
+          </wp:anchor>
+        </w:drawing>
+      </w:r>
+      <w:r>
+        <w:rPr>
+          <w:b/>
+          <w:bCs/>
+          <w:noProof/>
+        </w:rPr>
+        <w:drawing>
+          <wp:anchor distT="0" distB="0" distL="114300" distR="114300" simplePos="0" relativeHeight="251666432" behindDoc="1" locked="0" layoutInCell="1" allowOverlap="1" wp14:anchorId="1B422A70" wp14:editId="7860397B">
+            <wp:simplePos x="0" y="0"/>
+            <wp:positionH relativeFrom="column">
+              <wp:posOffset>20261</wp:posOffset>
+            </wp:positionH>
+            <wp:positionV relativeFrom="paragraph">
+              <wp:posOffset>517525</wp:posOffset>
+            </wp:positionV>
+            <wp:extent cx="1931670" cy="3434080"/>
+            <wp:effectExtent l="190500" t="190500" r="182880" b="185420"/>
+            <wp:wrapTight wrapText="bothSides">
+              <wp:wrapPolygon edited="0">
+                <wp:start x="426" y="-1198"/>
+                <wp:lineTo x="-2130" y="-959"/>
+                <wp:lineTo x="-2130" y="21209"/>
+                <wp:lineTo x="-1278" y="22047"/>
+                <wp:lineTo x="426" y="22646"/>
+                <wp:lineTo x="20876" y="22646"/>
+                <wp:lineTo x="22580" y="22047"/>
+                <wp:lineTo x="23432" y="20250"/>
+                <wp:lineTo x="23432" y="959"/>
+                <wp:lineTo x="21089" y="-839"/>
+                <wp:lineTo x="20876" y="-1198"/>
+                <wp:lineTo x="426" y="-1198"/>
+              </wp:wrapPolygon>
+            </wp:wrapTight>
+            <wp:docPr id="10" name="Picture 10" descr="A screenshot of a cell phone&#10;&#10;Description automatically generated"/>
+            <wp:cNvGraphicFramePr>
+              <a:graphicFrameLocks xmlns:a="http://schemas.openxmlformats.org/drawingml/2006/main" noChangeAspect="1"/>
+            </wp:cNvGraphicFramePr>
+            <a:graphic xmlns:a="http://schemas.openxmlformats.org/drawingml/2006/main">
+              <a:graphicData uri="http://schemas.openxmlformats.org/drawingml/2006/picture">
+                <pic:pic xmlns:pic="http://schemas.openxmlformats.org/drawingml/2006/picture">
+                  <pic:nvPicPr>
+                    <pic:cNvPr id="10" name="Image Search Activity - First Row Progress Bar - Portrait.png"/>
+                    <pic:cNvPicPr/>
+                  </pic:nvPicPr>
+                  <pic:blipFill>
+                    <a:blip r:embed="rId17">
+                      <a:extLst>
+                        <a:ext uri="{28A0092B-C50C-407E-A947-70E740481C1C}">
+                          <a14:useLocalDpi xmlns:a14="http://schemas.microsoft.com/office/drawing/2010/main" val="0"/>
+                        </a:ext>
+                      </a:extLst>
+                    </a:blip>
+                    <a:stretch>
+                      <a:fillRect/>
+                    </a:stretch>
+                  </pic:blipFill>
+                  <pic:spPr>
+                    <a:xfrm>
+                      <a:off x="0" y="0"/>
+                      <a:ext cx="1931670" cy="3434080"/>
+                    </a:xfrm>
+                    <a:prstGeom prst="rect">
+                      <a:avLst/>
+                    </a:prstGeom>
+                    <a:ln>
+                      <a:noFill/>
+                    </a:ln>
+                    <a:effectLst>
+                      <a:outerShdw blurRad="190500" algn="tl" rotWithShape="0">
+                        <a:srgbClr val="000000">
+                          <a:alpha val="70000"/>
+                        </a:srgbClr>
+                      </a:outerShdw>
+                    </a:effectLst>
+                  </pic:spPr>
+                </pic:pic>
+              </a:graphicData>
+            </a:graphic>
+          </wp:anchor>
+        </w:drawing>
+      </w:r>
+      <w:r>
+        <w:rPr>
+          <w:b/>
+          <w:bCs/>
+        </w:rPr>
+        <w:t>Image Search Activity – Loading</w:t>
+      </w:r>
+    </w:p>
+    <w:p>
+      <w:pPr>
+        <w:rPr>
+          <w:b/>
+          <w:bCs/>
+        </w:rPr>
+      </w:pPr>
+    </w:p>
+    <w:p>
+      <w:pPr>
+        <w:rPr>
+          <w:b/>
+          <w:bCs/>
+        </w:rPr>
+      </w:pPr>
+    </w:p>
+    <w:p>
+      <w:pPr>
+        <w:rPr>
+          <w:b/>
+          <w:bCs/>
+        </w:rPr>
+      </w:pPr>
+    </w:p>
+    <w:p>
+      <w:pPr>
+        <w:rPr>
+          <w:b/>
+          <w:bCs/>
+        </w:rPr>
+      </w:pPr>
+    </w:p>
+    <w:p>
+      <w:pPr>
+        <w:rPr>
+          <w:b/>
+          <w:bCs/>
+        </w:rPr>
+      </w:pPr>
+    </w:p>
+    <w:p>
+      <w:pPr>
+        <w:rPr>
+          <w:b/>
+          <w:bCs/>
+        </w:rPr>
+      </w:pPr>
+    </w:p>
+    <w:p>
+      <w:pPr>
+        <w:rPr>
+          <w:b/>
+          <w:bCs/>
+        </w:rPr>
+      </w:pPr>
+      <w:r>
+        <w:rPr>
+          <w:b/>
+          <w:bCs/>
+          <w:noProof/>
+        </w:rPr>
+        <w:drawing>
+          <wp:anchor distT="0" distB="0" distL="114300" distR="114300" simplePos="0" relativeHeight="251668480" behindDoc="1" locked="0" layoutInCell="1" allowOverlap="1" wp14:anchorId="6A585BAF" wp14:editId="45CD2914">
+            <wp:simplePos x="0" y="0"/>
+            <wp:positionH relativeFrom="column">
+              <wp:posOffset>41910</wp:posOffset>
+            </wp:positionH>
+            <wp:positionV relativeFrom="paragraph">
+              <wp:posOffset>207010</wp:posOffset>
+            </wp:positionV>
+            <wp:extent cx="1931035" cy="3434080"/>
+            <wp:effectExtent l="190500" t="190500" r="183515" b="185420"/>
+            <wp:wrapTight wrapText="bothSides">
+              <wp:wrapPolygon edited="0">
+                <wp:start x="426" y="-1198"/>
+                <wp:lineTo x="-2131" y="-959"/>
+                <wp:lineTo x="-2131" y="21209"/>
+                <wp:lineTo x="-1279" y="22047"/>
+                <wp:lineTo x="426" y="22646"/>
+                <wp:lineTo x="20883" y="22646"/>
+                <wp:lineTo x="22587" y="22047"/>
+                <wp:lineTo x="23440" y="20250"/>
+                <wp:lineTo x="23440" y="959"/>
+                <wp:lineTo x="21096" y="-839"/>
+                <wp:lineTo x="20883" y="-1198"/>
+                <wp:lineTo x="426" y="-1198"/>
+              </wp:wrapPolygon>
+            </wp:wrapTight>
+            <wp:docPr id="12" name="Picture 12" descr="A double photo of a cat&#10;&#10;Description automatically generated"/>
+            <wp:cNvGraphicFramePr>
+              <a:graphicFrameLocks xmlns:a="http://schemas.openxmlformats.org/drawingml/2006/main" noChangeAspect="1"/>
+            </wp:cNvGraphicFramePr>
+            <a:graphic xmlns:a="http://schemas.openxmlformats.org/drawingml/2006/main">
+              <a:graphicData uri="http://schemas.openxmlformats.org/drawingml/2006/picture">
+                <pic:pic xmlns:pic="http://schemas.openxmlformats.org/drawingml/2006/picture">
+                  <pic:nvPicPr>
+                    <pic:cNvPr id="12" name="Image Search Activity - Last Row Progress Bar - Portrait.png"/>
+                    <pic:cNvPicPr/>
+                  </pic:nvPicPr>
+                  <pic:blipFill>
+                    <a:blip r:embed="rId18">
+                      <a:extLst>
+                        <a:ext uri="{28A0092B-C50C-407E-A947-70E740481C1C}">
+                          <a14:useLocalDpi xmlns:a14="http://schemas.microsoft.com/office/drawing/2010/main" val="0"/>
+                        </a:ext>
+                      </a:extLst>
+                    </a:blip>
+                    <a:stretch>
+                      <a:fillRect/>
+                    </a:stretch>
+                  </pic:blipFill>
+                  <pic:spPr>
+                    <a:xfrm>
+                      <a:off x="0" y="0"/>
+                      <a:ext cx="1931035" cy="3434080"/>
+                    </a:xfrm>
+                    <a:prstGeom prst="rect">
+                      <a:avLst/>
+                    </a:prstGeom>
+                    <a:ln>
+                      <a:noFill/>
+                    </a:ln>
+                    <a:effectLst>
+                      <a:outerShdw blurRad="190500" algn="tl" rotWithShape="0">
+                        <a:srgbClr val="000000">
+                          <a:alpha val="70000"/>
+                        </a:srgbClr>
+                      </a:outerShdw>
+                    </a:effectLst>
+                  </pic:spPr>
+                </pic:pic>
+              </a:graphicData>
+            </a:graphic>
+            <wp14:sizeRelH relativeFrom="margin">
+              <wp14:pctWidth>0</wp14:pctWidth>
+            </wp14:sizeRelH>
+            <wp14:sizeRelV relativeFrom="margin">
+              <wp14:pctHeight>0</wp14:pctHeight>
+            </wp14:sizeRelV>
+          </wp:anchor>
+        </w:drawing>
+      </w:r>
+    </w:p>
+    <w:p>
+      <w:pPr>
+        <w:rPr>
+          <w:b/>
+          <w:bCs/>
+        </w:rPr>
+      </w:pPr>
+    </w:p>
+    <w:p>
+      <w:pPr>
+        <w:rPr>
+          <w:b/>
+          <w:bCs/>
+        </w:rPr>
+      </w:pPr>
+      <w:r>
+        <w:rPr>
+          <w:b/>
+          <w:bCs/>
+          <w:noProof/>
+        </w:rPr>
+        <w:drawing>
+          <wp:anchor distT="0" distB="0" distL="114300" distR="114300" simplePos="0" relativeHeight="251669504" behindDoc="1" locked="0" layoutInCell="1" allowOverlap="1" wp14:anchorId="363A4D67" wp14:editId="1FA97381">
+            <wp:simplePos x="0" y="0"/>
+            <wp:positionH relativeFrom="column">
+              <wp:posOffset>2445597</wp:posOffset>
+            </wp:positionH>
+            <wp:positionV relativeFrom="paragraph">
+              <wp:posOffset>261500</wp:posOffset>
+            </wp:positionV>
+            <wp:extent cx="3126858" cy="1758858"/>
+            <wp:effectExtent l="190500" t="190500" r="187960" b="184785"/>
+            <wp:wrapTight wrapText="bothSides">
+              <wp:wrapPolygon edited="0">
+                <wp:start x="263" y="-2340"/>
+                <wp:lineTo x="-1316" y="-1872"/>
+                <wp:lineTo x="-1316" y="20828"/>
+                <wp:lineTo x="263" y="23636"/>
+                <wp:lineTo x="21188" y="23636"/>
+                <wp:lineTo x="21319" y="23168"/>
+                <wp:lineTo x="22767" y="20828"/>
+                <wp:lineTo x="22767" y="1872"/>
+                <wp:lineTo x="21319" y="-1638"/>
+                <wp:lineTo x="21188" y="-2340"/>
+                <wp:lineTo x="263" y="-2340"/>
+              </wp:wrapPolygon>
+            </wp:wrapTight>
+            <wp:docPr id="11" name="Picture 11" descr="A picture containing photo, different, showing, cat&#10;&#10;Description automatically generated"/>
+            <wp:cNvGraphicFramePr>
+              <a:graphicFrameLocks xmlns:a="http://schemas.openxmlformats.org/drawingml/2006/main" noChangeAspect="1"/>
+            </wp:cNvGraphicFramePr>
+            <a:graphic xmlns:a="http://schemas.openxmlformats.org/drawingml/2006/main">
+              <a:graphicData uri="http://schemas.openxmlformats.org/drawingml/2006/picture">
+                <pic:pic xmlns:pic="http://schemas.openxmlformats.org/drawingml/2006/picture">
+                  <pic:nvPicPr>
+                    <pic:cNvPr id="11" name="Image Search Activity - Last Row Progress Bar - Landscape.png"/>
+                    <pic:cNvPicPr/>
+                  </pic:nvPicPr>
+                  <pic:blipFill>
+                    <a:blip r:embed="rId19">
+                      <a:extLst>
+                        <a:ext uri="{28A0092B-C50C-407E-A947-70E740481C1C}">
+                          <a14:useLocalDpi xmlns:a14="http://schemas.microsoft.com/office/drawing/2010/main" val="0"/>
+                        </a:ext>
+                      </a:extLst>
+                    </a:blip>
+                    <a:stretch>
+                      <a:fillRect/>
+                    </a:stretch>
+                  </pic:blipFill>
+                  <pic:spPr>
+                    <a:xfrm>
+                      <a:off x="0" y="0"/>
+                      <a:ext cx="3126858" cy="1758858"/>
+                    </a:xfrm>
+                    <a:prstGeom prst="rect">
+                      <a:avLst/>
+                    </a:prstGeom>
+                    <a:ln>
+                      <a:noFill/>
+                    </a:ln>
+                    <a:effectLst>
+                      <a:outerShdw blurRad="190500" algn="tl" rotWithShape="0">
+                        <a:srgbClr val="000000">
+                          <a:alpha val="70000"/>
+                        </a:srgbClr>
+                      </a:outerShdw>
+                    </a:effectLst>
+                  </pic:spPr>
+                </pic:pic>
+              </a:graphicData>
+            </a:graphic>
+          </wp:anchor>
+        </w:drawing>
+      </w:r>
+    </w:p>
+    <w:p>
+      <w:r>
+        <w:br w:type="page"/>
+      </w:r>
+    </w:p>
+    <w:p>
+      <w:r>
+        <w:rPr>
+          <w:b/>
+          <w:bCs/>
+        </w:rPr>
+        <w:lastRenderedPageBreak/>
+        <w:t>View Image Activity</w:t>
+      </w:r>
+    </w:p>
+    <w:p>
+      <w:r>
+        <w:rPr>
+          <w:noProof/>
+        </w:rPr>
+        <w:drawing>
+          <wp:anchor distT="0" distB="0" distL="114300" distR="114300" simplePos="0" relativeHeight="251670528" behindDoc="1" locked="0" layoutInCell="1" allowOverlap="1" wp14:anchorId="2FD51F85" wp14:editId="301F2881">
+            <wp:simplePos x="0" y="0"/>
+            <wp:positionH relativeFrom="margin">
+              <wp:posOffset>0</wp:posOffset>
+            </wp:positionH>
+            <wp:positionV relativeFrom="paragraph">
+              <wp:posOffset>56515</wp:posOffset>
+            </wp:positionV>
+            <wp:extent cx="1949450" cy="3467100"/>
+            <wp:effectExtent l="190500" t="190500" r="184150" b="190500"/>
+            <wp:wrapTight wrapText="bothSides">
+              <wp:wrapPolygon edited="0">
+                <wp:start x="422" y="-1187"/>
+                <wp:lineTo x="-2111" y="-949"/>
+                <wp:lineTo x="-2111" y="21244"/>
+                <wp:lineTo x="-1689" y="21837"/>
+                <wp:lineTo x="211" y="22431"/>
+                <wp:lineTo x="422" y="22668"/>
+                <wp:lineTo x="20896" y="22668"/>
+                <wp:lineTo x="21107" y="22431"/>
+                <wp:lineTo x="23007" y="21837"/>
+                <wp:lineTo x="23429" y="19938"/>
+                <wp:lineTo x="23429" y="949"/>
+                <wp:lineTo x="21107" y="-831"/>
+                <wp:lineTo x="20896" y="-1187"/>
+                <wp:lineTo x="422" y="-1187"/>
+              </wp:wrapPolygon>
+            </wp:wrapTight>
+            <wp:docPr id="14" name="Picture 14" descr="A close up of an animal&#10;&#10;Description automatically generated"/>
+            <wp:cNvGraphicFramePr>
+              <a:graphicFrameLocks xmlns:a="http://schemas.openxmlformats.org/drawingml/2006/main" noChangeAspect="1"/>
+            </wp:cNvGraphicFramePr>
+            <a:graphic xmlns:a="http://schemas.openxmlformats.org/drawingml/2006/main">
+              <a:graphicData uri="http://schemas.openxmlformats.org/drawingml/2006/picture">
+                <pic:pic xmlns:pic="http://schemas.openxmlformats.org/drawingml/2006/picture">
+                  <pic:nvPicPr>
+                    <pic:cNvPr id="14" name="View Image Activity - Portrait.png"/>
+                    <pic:cNvPicPr/>
+                  </pic:nvPicPr>
+                  <pic:blipFill>
+                    <a:blip r:embed="rId20">
+                      <a:extLst>
+                        <a:ext uri="{28A0092B-C50C-407E-A947-70E740481C1C}">
+                          <a14:useLocalDpi xmlns:a14="http://schemas.microsoft.com/office/drawing/2010/main" val="0"/>
+                        </a:ext>
+                      </a:extLst>
+                    </a:blip>
+                    <a:stretch>
+                      <a:fillRect/>
+                    </a:stretch>
+                  </pic:blipFill>
+                  <pic:spPr>
+                    <a:xfrm>
+                      <a:off x="0" y="0"/>
+                      <a:ext cx="1949450" cy="3467100"/>
+                    </a:xfrm>
+                    <a:prstGeom prst="rect">
+                      <a:avLst/>
+                    </a:prstGeom>
+                    <a:ln>
+                      <a:noFill/>
+                    </a:ln>
+                    <a:effectLst>
+                      <a:outerShdw blurRad="190500" algn="tl" rotWithShape="0">
+                        <a:srgbClr val="000000">
+                          <a:alpha val="70000"/>
+                        </a:srgbClr>
+                      </a:outerShdw>
+                    </a:effectLst>
+                  </pic:spPr>
+                </pic:pic>
+              </a:graphicData>
+            </a:graphic>
+            <wp14:sizeRelH relativeFrom="margin">
+              <wp14:pctWidth>0</wp14:pctWidth>
+            </wp14:sizeRelH>
+            <wp14:sizeRelV relativeFrom="margin">
+              <wp14:pctHeight>0</wp14:pctHeight>
+            </wp14:sizeRelV>
+          </wp:anchor>
+        </w:drawing>
+      </w:r>
+    </w:p>
+    <w:p>
+      <w:r>
+        <w:rPr>
+          <w:noProof/>
+        </w:rPr>
+        <w:drawing>
+          <wp:anchor distT="0" distB="0" distL="114300" distR="114300" simplePos="0" relativeHeight="251671552" behindDoc="1" locked="0" layoutInCell="1" allowOverlap="1" wp14:anchorId="3F0CFC49" wp14:editId="337EEB39">
+            <wp:simplePos x="0" y="0"/>
+            <wp:positionH relativeFrom="margin">
+              <wp:align>right</wp:align>
+            </wp:positionH>
+            <wp:positionV relativeFrom="paragraph">
+              <wp:posOffset>599836</wp:posOffset>
+            </wp:positionV>
+            <wp:extent cx="3512185" cy="1975485"/>
+            <wp:effectExtent l="190500" t="190500" r="183515" b="196215"/>
+            <wp:wrapTight wrapText="bothSides">
+              <wp:wrapPolygon edited="0">
+                <wp:start x="234" y="-2083"/>
+                <wp:lineTo x="-1172" y="-1666"/>
+                <wp:lineTo x="-1054" y="21871"/>
+                <wp:lineTo x="117" y="23121"/>
+                <wp:lineTo x="234" y="23537"/>
+                <wp:lineTo x="21206" y="23537"/>
+                <wp:lineTo x="21323" y="23121"/>
+                <wp:lineTo x="22494" y="21871"/>
+                <wp:lineTo x="22611" y="1666"/>
+                <wp:lineTo x="21323" y="-1458"/>
+                <wp:lineTo x="21206" y="-2083"/>
+                <wp:lineTo x="234" y="-2083"/>
+              </wp:wrapPolygon>
+            </wp:wrapTight>
+            <wp:docPr id="13" name="Picture 13" descr="A close up of an animal&#10;&#10;Description automatically generated"/>
+            <wp:cNvGraphicFramePr>
+              <a:graphicFrameLocks xmlns:a="http://schemas.openxmlformats.org/drawingml/2006/main" noChangeAspect="1"/>
+            </wp:cNvGraphicFramePr>
+            <a:graphic xmlns:a="http://schemas.openxmlformats.org/drawingml/2006/main">
+              <a:graphicData uri="http://schemas.openxmlformats.org/drawingml/2006/picture">
+                <pic:pic xmlns:pic="http://schemas.openxmlformats.org/drawingml/2006/picture">
+                  <pic:nvPicPr>
+                    <pic:cNvPr id="13" name="View Image Activity - Landscape.png"/>
+                    <pic:cNvPicPr/>
+                  </pic:nvPicPr>
+                  <pic:blipFill>
+                    <a:blip r:embed="rId21">
+                      <a:extLst>
+                        <a:ext uri="{28A0092B-C50C-407E-A947-70E740481C1C}">
+                          <a14:useLocalDpi xmlns:a14="http://schemas.microsoft.com/office/drawing/2010/main" val="0"/>
+                        </a:ext>
+                      </a:extLst>
+                    </a:blip>
+                    <a:stretch>
+                      <a:fillRect/>
+                    </a:stretch>
+                  </pic:blipFill>
+                  <pic:spPr>
+                    <a:xfrm>
+                      <a:off x="0" y="0"/>
+                      <a:ext cx="3512185" cy="1975485"/>
+                    </a:xfrm>
+                    <a:prstGeom prst="rect">
+                      <a:avLst/>
+                    </a:prstGeom>
+                    <a:ln>
+                      <a:noFill/>
+                    </a:ln>
+                    <a:effectLst>
+                      <a:outerShdw blurRad="190500" algn="tl" rotWithShape="0">
+                        <a:srgbClr val="000000">
+                          <a:alpha val="70000"/>
+                        </a:srgbClr>
+                      </a:outerShdw>
+                    </a:effectLst>
+                  </pic:spPr>
+                </pic:pic>
+              </a:graphicData>
+            </a:graphic>
+            <wp14:sizeRelH relativeFrom="margin">
+              <wp14:pctWidth>0</wp14:pctWidth>
+            </wp14:sizeRelH>
+            <wp14:sizeRelV relativeFrom="margin">
+              <wp14:pctHeight>0</wp14:pctHeight>
+            </wp14:sizeRelV>
+          </wp:anchor>
+        </w:drawing>
+      </w:r>
+    </w:p>
+    <w:p/>
+    <w:p/>
+    <w:p>
+      <w:pPr>
+        <w:rPr>
+          <w:b/>
+          <w:bCs/>
+        </w:rPr>
+      </w:pPr>
+      <w:r>
+        <w:rPr>
+          <w:noProof/>
+        </w:rPr>
+        <w:drawing>
+          <wp:anchor distT="0" distB="0" distL="114300" distR="114300" simplePos="0" relativeHeight="251672576" behindDoc="1" locked="0" layoutInCell="1" allowOverlap="1" wp14:anchorId="20D5B75C" wp14:editId="19B0E4F1">
+            <wp:simplePos x="0" y="0"/>
+            <wp:positionH relativeFrom="margin">
+              <wp:posOffset>8890</wp:posOffset>
+            </wp:positionH>
+            <wp:positionV relativeFrom="paragraph">
+              <wp:posOffset>393065</wp:posOffset>
+            </wp:positionV>
+            <wp:extent cx="1939925" cy="3450590"/>
+            <wp:effectExtent l="190500" t="190500" r="193675" b="187960"/>
+            <wp:wrapTight wrapText="bothSides">
+              <wp:wrapPolygon edited="0">
+                <wp:start x="424" y="-1192"/>
+                <wp:lineTo x="-2121" y="-954"/>
+                <wp:lineTo x="-2121" y="21226"/>
+                <wp:lineTo x="-1485" y="21942"/>
+                <wp:lineTo x="212" y="22419"/>
+                <wp:lineTo x="424" y="22657"/>
+                <wp:lineTo x="20999" y="22657"/>
+                <wp:lineTo x="21211" y="22419"/>
+                <wp:lineTo x="22908" y="21942"/>
+                <wp:lineTo x="23544" y="20153"/>
+                <wp:lineTo x="23544" y="954"/>
+                <wp:lineTo x="21211" y="-835"/>
+                <wp:lineTo x="20999" y="-1192"/>
+                <wp:lineTo x="424" y="-1192"/>
+              </wp:wrapPolygon>
+            </wp:wrapTight>
+            <wp:docPr id="16" name="Picture 16" descr="A screen shot of an animal&#10;&#10;Description automatically generated"/>
+            <wp:cNvGraphicFramePr>
+              <a:graphicFrameLocks xmlns:a="http://schemas.openxmlformats.org/drawingml/2006/main" noChangeAspect="1"/>
+            </wp:cNvGraphicFramePr>
+            <a:graphic xmlns:a="http://schemas.openxmlformats.org/drawingml/2006/main">
+              <a:graphicData uri="http://schemas.openxmlformats.org/drawingml/2006/picture">
+                <pic:pic xmlns:pic="http://schemas.openxmlformats.org/drawingml/2006/picture">
+                  <pic:nvPicPr>
+                    <pic:cNvPr id="16" name="View Image Activity - Photo information - Portrait.png"/>
+                    <pic:cNvPicPr/>
+                  </pic:nvPicPr>
+                  <pic:blipFill>
+                    <a:blip r:embed="rId22">
+                      <a:extLst>
+                        <a:ext uri="{28A0092B-C50C-407E-A947-70E740481C1C}">
+                          <a14:useLocalDpi xmlns:a14="http://schemas.microsoft.com/office/drawing/2010/main" val="0"/>
+                        </a:ext>
+                      </a:extLst>
+                    </a:blip>
+                    <a:stretch>
+                      <a:fillRect/>
+                    </a:stretch>
+                  </pic:blipFill>
+                  <pic:spPr>
+                    <a:xfrm>
+                      <a:off x="0" y="0"/>
+                      <a:ext cx="1939925" cy="3450590"/>
+                    </a:xfrm>
+                    <a:prstGeom prst="rect">
+                      <a:avLst/>
+                    </a:prstGeom>
+                    <a:ln>
+                      <a:noFill/>
+                    </a:ln>
+                    <a:effectLst>
+                      <a:outerShdw blurRad="190500" algn="tl" rotWithShape="0">
+                        <a:srgbClr val="000000">
+                          <a:alpha val="70000"/>
+                        </a:srgbClr>
+                      </a:outerShdw>
+                    </a:effectLst>
+                  </pic:spPr>
+                </pic:pic>
+              </a:graphicData>
+            </a:graphic>
+            <wp14:sizeRelH relativeFrom="margin">
+              <wp14:pctWidth>0</wp14:pctWidth>
+            </wp14:sizeRelH>
+            <wp14:sizeRelV relativeFrom="margin">
+              <wp14:pctHeight>0</wp14:pctHeight>
+            </wp14:sizeRelV>
+          </wp:anchor>
+        </w:drawing>
+      </w:r>
+      <w:r>
+        <w:rPr>
+          <w:b/>
+          <w:bCs/>
+        </w:rPr>
+        <w:t>View Image Activity – Image Info</w:t>
+      </w:r>
+    </w:p>
+    <w:p/>
+    <w:p>
+      <w:r>
+        <w:rPr>
+          <w:noProof/>
+        </w:rPr>
+        <w:drawing>
+          <wp:anchor distT="0" distB="0" distL="114300" distR="114300" simplePos="0" relativeHeight="251673600" behindDoc="1" locked="0" layoutInCell="1" allowOverlap="1" wp14:anchorId="0F717C7D" wp14:editId="6A9EF73C">
+            <wp:simplePos x="0" y="0"/>
+            <wp:positionH relativeFrom="column">
+              <wp:posOffset>2244725</wp:posOffset>
+            </wp:positionH>
+            <wp:positionV relativeFrom="paragraph">
+              <wp:posOffset>406400</wp:posOffset>
+            </wp:positionV>
+            <wp:extent cx="3512185" cy="1975485"/>
+            <wp:effectExtent l="190500" t="190500" r="183515" b="196215"/>
+            <wp:wrapTight wrapText="bothSides">
+              <wp:wrapPolygon edited="0">
+                <wp:start x="234" y="-2083"/>
+                <wp:lineTo x="-1172" y="-1666"/>
+                <wp:lineTo x="-1054" y="21871"/>
+                <wp:lineTo x="117" y="23121"/>
+                <wp:lineTo x="234" y="23537"/>
+                <wp:lineTo x="21206" y="23537"/>
+                <wp:lineTo x="21323" y="23121"/>
+                <wp:lineTo x="22494" y="21871"/>
+                <wp:lineTo x="22611" y="1666"/>
+                <wp:lineTo x="21323" y="-1458"/>
+                <wp:lineTo x="21206" y="-2083"/>
+                <wp:lineTo x="234" y="-2083"/>
+              </wp:wrapPolygon>
+            </wp:wrapTight>
+            <wp:docPr id="15" name="Picture 15" descr="A close up of an animal&#10;&#10;Description automatically generated"/>
+            <wp:cNvGraphicFramePr>
+              <a:graphicFrameLocks xmlns:a="http://schemas.openxmlformats.org/drawingml/2006/main" noChangeAspect="1"/>
+            </wp:cNvGraphicFramePr>
+            <a:graphic xmlns:a="http://schemas.openxmlformats.org/drawingml/2006/main">
+              <a:graphicData uri="http://schemas.openxmlformats.org/drawingml/2006/picture">
+                <pic:pic xmlns:pic="http://schemas.openxmlformats.org/drawingml/2006/picture">
+                  <pic:nvPicPr>
+                    <pic:cNvPr id="15" name="View Image Activity - Photo information - Landscape.png"/>
+                    <pic:cNvPicPr/>
+                  </pic:nvPicPr>
+                  <pic:blipFill>
+                    <a:blip r:embed="rId23">
+                      <a:extLst>
+                        <a:ext uri="{28A0092B-C50C-407E-A947-70E740481C1C}">
+                          <a14:useLocalDpi xmlns:a14="http://schemas.microsoft.com/office/drawing/2010/main" val="0"/>
+                        </a:ext>
+                      </a:extLst>
+                    </a:blip>
+                    <a:stretch>
+                      <a:fillRect/>
+                    </a:stretch>
+                  </pic:blipFill>
+                  <pic:spPr>
+                    <a:xfrm>
+                      <a:off x="0" y="0"/>
+                      <a:ext cx="3512185" cy="1975485"/>
+                    </a:xfrm>
+                    <a:prstGeom prst="rect">
+                      <a:avLst/>
+                    </a:prstGeom>
+                    <a:ln>
+                      <a:noFill/>
+                    </a:ln>
+                    <a:effectLst>
+                      <a:outerShdw blurRad="190500" algn="tl" rotWithShape="0">
+                        <a:srgbClr val="000000">
+                          <a:alpha val="70000"/>
+                        </a:srgbClr>
+                      </a:outerShdw>
+                    </a:effectLst>
+                  </pic:spPr>
+                </pic:pic>
+              </a:graphicData>
+            </a:graphic>
+            <wp14:sizeRelH relativeFrom="margin">
+              <wp14:pctWidth>0</wp14:pctWidth>
+            </wp14:sizeRelH>
+            <wp14:sizeRelV relativeFrom="margin">
+              <wp14:pctHeight>0</wp14:pctHeight>
+            </wp14:sizeRelV>
+          </wp:anchor>
+        </w:drawing>
+      </w:r>
+    </w:p>
+    <w:p/>
+    <w:p/>
+    <w:p/>
     <w:p>
       <w:pPr>
         <w:pStyle w:val="Heading3"/>
       </w:pPr>
-      <w:bookmarkStart w:id="6" w:name="_Toc43980539"/>
-      <w:r>
+      <w:bookmarkStart w:id="6" w:name="_Toc44001021"/>
+      <w:r>
+        <w:lastRenderedPageBreak/>
         <w:t xml:space="preserve">1.3.3 External </w:t>
       </w:r>
       <w:r>
@@ -1545,17 +3225,11 @@
       </w:r>
     </w:p>
     <w:p>
-      <w:r>
-        <w:br w:type="page"/>
-      </w:r>
-    </w:p>
-    <w:p>
       <w:pPr>
         <w:pStyle w:val="Heading1"/>
       </w:pPr>
-      <w:bookmarkStart w:id="7" w:name="_Toc43980540"/>
-      <w:r>
-        <w:lastRenderedPageBreak/>
+      <w:bookmarkStart w:id="7" w:name="_Toc44001022"/>
+      <w:r>
         <w:t xml:space="preserve">2.0 </w:t>
       </w:r>
       <w:r>
@@ -1567,7 +3241,7 @@
       <w:pPr>
         <w:pStyle w:val="Heading2"/>
       </w:pPr>
-      <w:bookmarkStart w:id="8" w:name="_Toc43980541"/>
+      <w:bookmarkStart w:id="8" w:name="_Toc44001023"/>
       <w:r>
         <w:t>2.1 Search Queries</w:t>
       </w:r>
@@ -1601,7 +3275,7 @@
       <w:pPr>
         <w:pStyle w:val="Heading2"/>
       </w:pPr>
-      <w:bookmarkStart w:id="9" w:name="_Toc43980542"/>
+      <w:bookmarkStart w:id="9" w:name="_Toc44001024"/>
       <w:r>
         <w:t>2.2 Image Results Grid</w:t>
       </w:r>
@@ -1683,7 +3357,7 @@
       <w:pPr>
         <w:pStyle w:val="Heading2"/>
       </w:pPr>
-      <w:bookmarkStart w:id="10" w:name="_Toc43980543"/>
+      <w:bookmarkStart w:id="10" w:name="_Toc44001025"/>
       <w:r>
         <w:t>2.3 User Interface</w:t>
       </w:r>
@@ -1708,7 +3382,7 @@
       <w:pPr>
         <w:pStyle w:val="Heading2"/>
       </w:pPr>
-      <w:bookmarkStart w:id="11" w:name="_Toc43980544"/>
+      <w:bookmarkStart w:id="11" w:name="_Toc44001026"/>
       <w:r>
         <w:t>2.4 Media dIsplay</w:t>
       </w:r>
@@ -1726,6 +3400,7 @@
     </w:p>
     <w:p>
       <w:r>
+        <w:lastRenderedPageBreak/>
         <w:t>M03 – The application shall allow users to drag the image around while zoomed in</w:t>
       </w:r>
     </w:p>
@@ -1742,7 +3417,6 @@
     </w:p>
     <w:p>
       <w:r>
-        <w:lastRenderedPageBreak/>
         <w:t>M05 – The application shall display the full image in its original aspect ratio</w:t>
       </w:r>
     </w:p>
@@ -1794,7 +3468,7 @@
       <w:pPr>
         <w:pStyle w:val="Heading2"/>
       </w:pPr>
-      <w:bookmarkStart w:id="12" w:name="_Toc43980545"/>
+      <w:bookmarkStart w:id="12" w:name="_Toc44001027"/>
       <w:r>
         <w:t>2.5</w:t>
       </w:r>
@@ -1820,7 +3494,7 @@
       <w:pPr>
         <w:pStyle w:val="Heading1"/>
       </w:pPr>
-      <w:bookmarkStart w:id="13" w:name="_Toc43980546"/>
+      <w:bookmarkStart w:id="13" w:name="_Toc44001028"/>
       <w:r>
         <w:t>3.0 Glossary</w:t>
       </w:r>
@@ -1856,7 +3530,7 @@
       </w:r>
     </w:p>
     <w:sectPr>
-      <w:footerReference w:type="default" r:id="rId8"/>
+      <w:footerReference w:type="default" r:id="rId24"/>
       <w:pgSz w:w="12240" w:h="15840"/>
       <w:pgMar w:top="1440" w:right="1440" w:bottom="1440" w:left="1440" w:header="720" w:footer="720" w:gutter="0"/>
       <w:cols w:space="720"/>

</xml_diff>